<commit_message>
2 semestr. Lab 1
</commit_message>
<xml_diff>
--- a/Ivanov_2_lr1/Отчет ЛБ-1.docx
+++ b/Ivanov_2_lr1/Отчет ЛБ-1.docx
@@ -546,35 +546,7 @@
           <w:color w:val="000000"/>
           <w:lang w:eastAsia="ru-RU"/>
         </w:rPr>
-        <w:t>научиться использовать алгоритм</w:t>
-      </w:r>
-      <w:r>
-        <w:rPr>
-          <w:color w:val="000000"/>
-          <w:lang w:eastAsia="ru-RU"/>
-        </w:rPr>
-        <w:t xml:space="preserve"> </w:t>
-      </w:r>
-      <w:r>
-        <w:rPr>
-          <w:color w:val="000000"/>
-          <w:lang w:eastAsia="ru-RU"/>
-        </w:rPr>
-        <w:t xml:space="preserve">быстрой </w:t>
-      </w:r>
-      <w:r>
-        <w:rPr>
-          <w:color w:val="000000"/>
-          <w:lang w:eastAsia="ru-RU"/>
-        </w:rPr>
-        <w:t xml:space="preserve">сортировки элементов массива, определить время работы </w:t>
-      </w:r>
-      <w:r>
-        <w:rPr>
-          <w:color w:val="000000"/>
-          <w:lang w:eastAsia="ru-RU"/>
-        </w:rPr>
-        <w:t>данного алгоритма.</w:t>
+        <w:t>научиться использовать алгоритм быстрой сортировки элементов массива, определить время работы данного алгоритма.</w:t>
       </w:r>
     </w:p>
     <w:p>
@@ -885,34 +857,7 @@
           <w:szCs w:val="22"/>
           <w:lang w:val="en-US"/>
         </w:rPr>
-        <w:t>#</w:t>
-      </w:r>
-      <w:r>
-        <w:rPr>
-          <w:rFonts w:ascii="Consolas" w:eastAsia="Yu Gothic Medium" w:hAnsi="Consolas"/>
-          <w:sz w:val="22"/>
-          <w:szCs w:val="22"/>
-          <w:lang w:val="en-US"/>
-        </w:rPr>
-        <w:t>include</w:t>
-      </w:r>
-      <w:r>
-        <w:rPr>
-          <w:rFonts w:ascii="Consolas" w:eastAsia="Yu Gothic Medium" w:hAnsi="Consolas"/>
-          <w:sz w:val="22"/>
-          <w:szCs w:val="22"/>
-          <w:lang w:val="en-US"/>
-        </w:rPr>
-        <w:t xml:space="preserve"> </w:t>
-      </w:r>
-      <w:r>
-        <w:rPr>
-          <w:rFonts w:ascii="Consolas" w:eastAsia="Yu Gothic Medium" w:hAnsi="Consolas"/>
-          <w:sz w:val="22"/>
-          <w:szCs w:val="22"/>
-          <w:lang w:val="en-US"/>
-        </w:rPr>
-        <w:t>&lt;</w:t>
+        <w:t>#include &lt;</w:t>
       </w:r>
       <w:proofErr w:type="spellStart"/>
       <w:r>
@@ -932,16 +877,7 @@
           <w:szCs w:val="22"/>
           <w:lang w:val="en-US"/>
         </w:rPr>
-        <w:t>&gt;</w:t>
-      </w:r>
-      <w:r>
-        <w:rPr>
-          <w:rFonts w:ascii="Consolas" w:eastAsia="Yu Gothic Medium" w:hAnsi="Consolas"/>
-          <w:sz w:val="22"/>
-          <w:szCs w:val="22"/>
-          <w:lang w:val="en-US"/>
-        </w:rPr>
-        <w:t xml:space="preserve"> </w:t>
+        <w:t xml:space="preserve">&gt; </w:t>
       </w:r>
     </w:p>
     <w:p>
@@ -963,34 +899,7 @@
           <w:szCs w:val="22"/>
           <w:lang w:val="en-US"/>
         </w:rPr>
-        <w:t>#</w:t>
-      </w:r>
-      <w:r>
-        <w:rPr>
-          <w:rFonts w:ascii="Consolas" w:eastAsia="Yu Gothic Medium" w:hAnsi="Consolas"/>
-          <w:sz w:val="22"/>
-          <w:szCs w:val="22"/>
-          <w:lang w:val="en-US"/>
-        </w:rPr>
-        <w:t>include</w:t>
-      </w:r>
-      <w:r>
-        <w:rPr>
-          <w:rFonts w:ascii="Consolas" w:eastAsia="Yu Gothic Medium" w:hAnsi="Consolas"/>
-          <w:sz w:val="22"/>
-          <w:szCs w:val="22"/>
-          <w:lang w:val="en-US"/>
-        </w:rPr>
-        <w:t xml:space="preserve"> </w:t>
-      </w:r>
-      <w:r>
-        <w:rPr>
-          <w:rFonts w:ascii="Consolas" w:eastAsia="Yu Gothic Medium" w:hAnsi="Consolas"/>
-          <w:sz w:val="22"/>
-          <w:szCs w:val="22"/>
-          <w:lang w:val="en-US"/>
-        </w:rPr>
-        <w:t>&lt;</w:t>
+        <w:t>#include &lt;</w:t>
       </w:r>
       <w:proofErr w:type="spellStart"/>
       <w:r>
@@ -1010,16 +919,7 @@
           <w:szCs w:val="22"/>
           <w:lang w:val="en-US"/>
         </w:rPr>
-        <w:t>&gt;</w:t>
-      </w:r>
-      <w:r>
-        <w:rPr>
-          <w:rFonts w:ascii="Consolas" w:eastAsia="Yu Gothic Medium" w:hAnsi="Consolas"/>
-          <w:sz w:val="22"/>
-          <w:szCs w:val="22"/>
-          <w:lang w:val="en-US"/>
-        </w:rPr>
-        <w:t xml:space="preserve"> </w:t>
+        <w:t xml:space="preserve">&gt; </w:t>
       </w:r>
     </w:p>
     <w:p>
@@ -1041,27 +941,7 @@
           <w:szCs w:val="22"/>
           <w:lang w:val="en-US"/>
         </w:rPr>
-        <w:t>#</w:t>
-      </w:r>
-      <w:proofErr w:type="spellStart"/>
-      <w:r>
-        <w:rPr>
-          <w:rFonts w:ascii="Consolas" w:eastAsia="Yu Gothic Medium" w:hAnsi="Consolas"/>
-          <w:sz w:val="22"/>
-          <w:szCs w:val="22"/>
-          <w:lang w:val="en-US"/>
-        </w:rPr>
-        <w:t>include</w:t>
-      </w:r>
-      <w:proofErr w:type="spellEnd"/>
-      <w:r>
-        <w:rPr>
-          <w:rFonts w:ascii="Consolas" w:eastAsia="Yu Gothic Medium" w:hAnsi="Consolas"/>
-          <w:sz w:val="22"/>
-          <w:szCs w:val="22"/>
-          <w:lang w:val="en-US"/>
-        </w:rPr>
-        <w:t xml:space="preserve"> &lt;</w:t>
+        <w:t>#include &lt;</w:t>
       </w:r>
       <w:proofErr w:type="spellStart"/>
       <w:r>
@@ -1114,13 +994,29 @@
         </w:rPr>
         <w:t xml:space="preserve"> с массивами разных размеров добавлена константа </w:t>
       </w:r>
-      <w:r>
-        <w:rPr>
-          <w:szCs w:val="28"/>
-          <w:lang w:val="en-US"/>
-        </w:rPr>
-        <w:t>length</w:t>
-      </w:r>
+      <w:proofErr w:type="spellStart"/>
+      <w:r>
+        <w:rPr>
+          <w:szCs w:val="28"/>
+          <w:lang w:val="en-US"/>
+        </w:rPr>
+        <w:t>L</w:t>
+      </w:r>
+      <w:r>
+        <w:rPr>
+          <w:szCs w:val="28"/>
+          <w:lang w:val="en-US"/>
+        </w:rPr>
+        <w:t>ength</w:t>
+      </w:r>
+      <w:r>
+        <w:rPr>
+          <w:szCs w:val="28"/>
+          <w:lang w:val="en-US"/>
+        </w:rPr>
+        <w:t>OfArray</w:t>
+      </w:r>
+      <w:proofErr w:type="spellEnd"/>
       <w:r>
         <w:rPr>
           <w:szCs w:val="28"/>
@@ -1131,7 +1027,7 @@
     <w:p>
       <w:pPr>
         <w:pStyle w:val="a4"/>
-        <w:ind w:left="1416"/>
+        <w:ind w:left="708" w:firstLine="708"/>
         <w:jc w:val="both"/>
         <w:rPr>
           <w:rFonts w:ascii="Consolas" w:eastAsia="Yu Gothic Medium" w:hAnsi="Consolas"/>
@@ -1147,35 +1043,17 @@
           <w:szCs w:val="22"/>
           <w:lang w:val="en-US"/>
         </w:rPr>
-        <w:t>#</w:t>
-      </w:r>
-      <w:r>
-        <w:rPr>
-          <w:rFonts w:ascii="Consolas" w:eastAsia="Yu Gothic Medium" w:hAnsi="Consolas"/>
-          <w:sz w:val="22"/>
-          <w:szCs w:val="22"/>
-          <w:lang w:val="en-US"/>
-        </w:rPr>
-        <w:t>define</w:t>
-      </w:r>
-      <w:r>
-        <w:rPr>
-          <w:rFonts w:ascii="Consolas" w:eastAsia="Yu Gothic Medium" w:hAnsi="Consolas"/>
-          <w:sz w:val="22"/>
-          <w:szCs w:val="22"/>
-          <w:lang w:val="en-US"/>
-        </w:rPr>
-        <w:t xml:space="preserve"> </w:t>
-      </w:r>
-      <w:proofErr w:type="spellStart"/>
-      <w:r>
-        <w:rPr>
-          <w:rFonts w:ascii="Consolas" w:eastAsia="Yu Gothic Medium" w:hAnsi="Consolas"/>
-          <w:sz w:val="22"/>
-          <w:szCs w:val="22"/>
-          <w:lang w:val="en-US"/>
-        </w:rPr>
-        <w:t>lenght</w:t>
+        <w:t xml:space="preserve">#define </w:t>
+      </w:r>
+      <w:proofErr w:type="spellStart"/>
+      <w:r>
+        <w:rPr>
+          <w:rFonts w:ascii="Consolas" w:eastAsia="Yu Gothic Medium" w:hAnsi="Consolas"/>
+          <w:sz w:val="22"/>
+          <w:szCs w:val="22"/>
+          <w:lang w:val="en-US"/>
+        </w:rPr>
+        <w:t>LenghtOfArray</w:t>
       </w:r>
       <w:proofErr w:type="spellEnd"/>
       <w:r>
@@ -1219,7 +1097,7 @@
     <w:p>
       <w:pPr>
         <w:pStyle w:val="a4"/>
-        <w:ind w:firstLine="696"/>
+        <w:ind w:left="708" w:firstLine="708"/>
         <w:jc w:val="both"/>
         <w:rPr>
           <w:rFonts w:ascii="Consolas" w:eastAsia="Yu Gothic Medium" w:hAnsi="Consolas"/>
@@ -1258,9 +1136,18 @@
           <w:szCs w:val="22"/>
           <w:lang w:val="en-US"/>
         </w:rPr>
-        <w:t>arr</w:t>
-      </w:r>
-      <w:proofErr w:type="spellEnd"/>
+        <w:t>ArrayOfNumbers</w:t>
+      </w:r>
+      <w:proofErr w:type="spellEnd"/>
+      <w:r>
+        <w:rPr>
+          <w:rFonts w:ascii="Consolas" w:eastAsia="Yu Gothic Medium" w:hAnsi="Consolas"/>
+          <w:sz w:val="22"/>
+          <w:szCs w:val="22"/>
+          <w:lang w:val="en-US"/>
+        </w:rPr>
+        <w:t xml:space="preserve"> </w:t>
+      </w:r>
       <w:r>
         <w:rPr>
           <w:rFonts w:ascii="Consolas" w:eastAsia="Yu Gothic Medium" w:hAnsi="Consolas"/>
@@ -1278,7 +1165,7 @@
           <w:szCs w:val="22"/>
           <w:lang w:val="en-US"/>
         </w:rPr>
-        <w:t>lenght</w:t>
+        <w:t>LenghtOfArray</w:t>
       </w:r>
       <w:proofErr w:type="spellEnd"/>
       <w:r>
@@ -1294,7 +1181,7 @@
     <w:p>
       <w:pPr>
         <w:pStyle w:val="a4"/>
-        <w:ind w:firstLine="696"/>
+        <w:ind w:left="708" w:firstLine="708"/>
         <w:jc w:val="both"/>
         <w:rPr>
           <w:rFonts w:ascii="Consolas" w:eastAsia="Yu Gothic Medium" w:hAnsi="Consolas"/>
@@ -1391,7 +1278,7 @@
           <w:szCs w:val="22"/>
           <w:lang w:val="en-US"/>
         </w:rPr>
-        <w:t>lenght</w:t>
+        <w:t>LenghtOfArray</w:t>
       </w:r>
       <w:proofErr w:type="spellEnd"/>
       <w:r>
@@ -1427,6 +1314,7 @@
     <w:p>
       <w:pPr>
         <w:pStyle w:val="a4"/>
+        <w:ind w:left="708" w:firstLine="708"/>
         <w:jc w:val="both"/>
         <w:rPr>
           <w:rFonts w:ascii="Consolas" w:eastAsia="Yu Gothic Medium" w:hAnsi="Consolas"/>
@@ -1492,9 +1380,18 @@
           <w:szCs w:val="22"/>
           <w:lang w:val="en-US"/>
         </w:rPr>
-        <w:t>arr</w:t>
-      </w:r>
-      <w:proofErr w:type="spellEnd"/>
+        <w:t>ArrayOfNumbers</w:t>
+      </w:r>
+      <w:proofErr w:type="spellEnd"/>
+      <w:r>
+        <w:rPr>
+          <w:rFonts w:ascii="Consolas" w:eastAsia="Yu Gothic Medium" w:hAnsi="Consolas"/>
+          <w:sz w:val="22"/>
+          <w:szCs w:val="22"/>
+          <w:lang w:val="en-US"/>
+        </w:rPr>
+        <w:t xml:space="preserve"> </w:t>
+      </w:r>
       <w:r>
         <w:rPr>
           <w:rFonts w:ascii="Consolas" w:eastAsia="Yu Gothic Medium" w:hAnsi="Consolas"/>
@@ -1891,6 +1788,8 @@
         </w:rPr>
         <w:t>}</w:t>
       </w:r>
+      <w:bookmarkStart w:id="0" w:name="_GoBack"/>
+      <w:bookmarkEnd w:id="0"/>
     </w:p>
     <w:p>
       <w:pPr>
@@ -1946,17 +1845,26 @@
           <w:szCs w:val="22"/>
           <w:lang w:val="en-US"/>
         </w:rPr>
-        <w:t>sort_start</w:t>
-      </w:r>
-      <w:proofErr w:type="spellEnd"/>
-      <w:r>
-        <w:rPr>
-          <w:rFonts w:ascii="Consolas" w:eastAsia="Yu Gothic Medium" w:hAnsi="Consolas"/>
-          <w:sz w:val="22"/>
-          <w:szCs w:val="22"/>
-          <w:lang w:val="en-US"/>
-        </w:rPr>
-        <w:t xml:space="preserve"> = </w:t>
+        <w:t>time_of_start</w:t>
+      </w:r>
+      <w:proofErr w:type="spellEnd"/>
+      <w:r>
+        <w:rPr>
+          <w:rFonts w:ascii="Consolas" w:eastAsia="Yu Gothic Medium" w:hAnsi="Consolas"/>
+          <w:sz w:val="22"/>
+          <w:szCs w:val="22"/>
+          <w:lang w:val="en-US"/>
+        </w:rPr>
+        <w:t xml:space="preserve"> </w:t>
+      </w:r>
+      <w:r>
+        <w:rPr>
+          <w:rFonts w:ascii="Consolas" w:eastAsia="Yu Gothic Medium" w:hAnsi="Consolas"/>
+          <w:sz w:val="22"/>
+          <w:szCs w:val="22"/>
+          <w:lang w:val="en-US"/>
+        </w:rPr>
+        <w:t xml:space="preserve">= </w:t>
       </w:r>
       <w:proofErr w:type="gramStart"/>
       <w:r>
@@ -1994,8 +1902,15 @@
       <w:r>
         <w:rPr>
           <w:szCs w:val="28"/>
-        </w:rPr>
-        <w:t xml:space="preserve">     Вызвана функция быстрой сортировки </w:t>
+          <w:lang w:val="en-US"/>
+        </w:rPr>
+        <w:t xml:space="preserve">     </w:t>
+      </w:r>
+      <w:r>
+        <w:rPr>
+          <w:szCs w:val="28"/>
+        </w:rPr>
+        <w:t xml:space="preserve">Вызвана функция быстрой сортировки </w:t>
       </w:r>
       <w:proofErr w:type="spellStart"/>
       <w:r>
@@ -2010,7 +1925,7 @@
     <w:p>
       <w:pPr>
         <w:pStyle w:val="a4"/>
-        <w:ind w:left="1080"/>
+        <w:ind w:left="708" w:firstLine="708"/>
         <w:jc w:val="both"/>
         <w:rPr>
           <w:rFonts w:ascii="Consolas" w:eastAsia="Yu Gothic Medium" w:hAnsi="Consolas"/>
@@ -2019,14 +1934,6 @@
           <w:lang w:val="en-US"/>
         </w:rPr>
       </w:pPr>
-      <w:r>
-        <w:rPr>
-          <w:rFonts w:ascii="Consolas" w:eastAsia="Yu Gothic Medium" w:hAnsi="Consolas"/>
-          <w:sz w:val="22"/>
-          <w:szCs w:val="22"/>
-        </w:rPr>
-        <w:tab/>
-      </w:r>
       <w:proofErr w:type="spellStart"/>
       <w:proofErr w:type="gramStart"/>
       <w:r>
@@ -2057,7 +1964,7 @@
           <w:szCs w:val="22"/>
           <w:lang w:val="en-US"/>
         </w:rPr>
-        <w:t>arr</w:t>
+        <w:t>ArrayOfNumbers</w:t>
       </w:r>
       <w:proofErr w:type="spellEnd"/>
       <w:r>
@@ -2077,7 +1984,7 @@
           <w:szCs w:val="22"/>
           <w:lang w:val="en-US"/>
         </w:rPr>
-        <w:t>lenght</w:t>
+        <w:t>LenghtOfArray</w:t>
       </w:r>
       <w:proofErr w:type="spellEnd"/>
       <w:r>
@@ -2145,14 +2052,21 @@
       <w:r>
         <w:rPr>
           <w:szCs w:val="28"/>
-        </w:rPr>
-        <w:t xml:space="preserve">     После окончания работы функции текущее время в секундах записано в переменную</w:t>
+          <w:lang w:val="en-US"/>
+        </w:rPr>
+        <w:t xml:space="preserve">     </w:t>
+      </w:r>
+      <w:r>
+        <w:rPr>
+          <w:szCs w:val="28"/>
+        </w:rPr>
+        <w:t>После окончания работы функции текущее время в секундах записано в переменную</w:t>
       </w:r>
     </w:p>
     <w:p>
       <w:pPr>
         <w:pStyle w:val="a4"/>
-        <w:ind w:left="1416"/>
+        <w:ind w:left="708" w:firstLine="708"/>
         <w:jc w:val="both"/>
         <w:rPr>
           <w:rFonts w:ascii="Consolas" w:eastAsia="Yu Gothic Medium" w:hAnsi="Consolas"/>
@@ -2169,7 +2083,16 @@
           <w:szCs w:val="22"/>
           <w:lang w:val="en-US"/>
         </w:rPr>
-        <w:t>sort_end</w:t>
+        <w:t>time_of_</w:t>
+      </w:r>
+      <w:r>
+        <w:rPr>
+          <w:rFonts w:ascii="Consolas" w:eastAsia="Yu Gothic Medium" w:hAnsi="Consolas"/>
+          <w:sz w:val="22"/>
+          <w:szCs w:val="22"/>
+          <w:lang w:val="en-US"/>
+        </w:rPr>
+        <w:t>end</w:t>
       </w:r>
       <w:proofErr w:type="spellEnd"/>
       <w:r>
@@ -2215,8 +2138,15 @@
       <w:r>
         <w:rPr>
           <w:szCs w:val="28"/>
-        </w:rPr>
-        <w:t xml:space="preserve">     Н</w:t>
+          <w:lang w:val="en-US"/>
+        </w:rPr>
+        <w:t xml:space="preserve">     </w:t>
+      </w:r>
+      <w:r>
+        <w:rPr>
+          <w:szCs w:val="28"/>
+        </w:rPr>
+        <w:t>Н</w:t>
       </w:r>
       <w:r>
         <w:rPr>
@@ -2359,7 +2289,7 @@
           <w:szCs w:val="22"/>
           <w:lang w:val="en-US"/>
         </w:rPr>
-        <w:t>lenght</w:t>
+        <w:t>LenghtOfArray</w:t>
       </w:r>
       <w:proofErr w:type="spellEnd"/>
       <w:r>
@@ -2459,9 +2389,18 @@
           <w:szCs w:val="22"/>
           <w:lang w:val="en-US"/>
         </w:rPr>
-        <w:t>arr</w:t>
-      </w:r>
-      <w:proofErr w:type="spellEnd"/>
+        <w:t>ArrayOfNumbers</w:t>
+      </w:r>
+      <w:proofErr w:type="spellEnd"/>
+      <w:r>
+        <w:rPr>
+          <w:rFonts w:ascii="Consolas" w:eastAsia="Yu Gothic Medium" w:hAnsi="Consolas"/>
+          <w:sz w:val="22"/>
+          <w:szCs w:val="22"/>
+          <w:lang w:val="en-US"/>
+        </w:rPr>
+        <w:t xml:space="preserve"> </w:t>
+      </w:r>
       <w:r>
         <w:rPr>
           <w:rFonts w:ascii="Consolas" w:eastAsia="Yu Gothic Medium" w:hAnsi="Consolas"/>
@@ -2590,7 +2529,7 @@
           <w:szCs w:val="22"/>
           <w:lang w:val="en-US"/>
         </w:rPr>
-        <w:t>sort_end</w:t>
+        <w:t>time_of_end</w:t>
       </w:r>
       <w:proofErr w:type="spellEnd"/>
       <w:r>
@@ -2610,7 +2549,16 @@
           <w:szCs w:val="22"/>
           <w:lang w:val="en-US"/>
         </w:rPr>
-        <w:t>sort_start</w:t>
+        <w:t>time_of</w:t>
+      </w:r>
+      <w:r>
+        <w:rPr>
+          <w:rFonts w:ascii="Consolas" w:eastAsia="Yu Gothic Medium" w:hAnsi="Consolas"/>
+          <w:sz w:val="22"/>
+          <w:szCs w:val="22"/>
+          <w:lang w:val="en-US"/>
+        </w:rPr>
+        <w:t>_start</w:t>
       </w:r>
       <w:proofErr w:type="spellEnd"/>
       <w:r>
@@ -2635,50 +2583,39 @@
           <w:b/>
         </w:rPr>
       </w:pPr>
-      <w:bookmarkStart w:id="0" w:name="_GoBack"/>
-      <w:bookmarkEnd w:id="0"/>
-      <w:r>
+      <w:r>
+        <w:rPr>
+          <w:lang w:val="en-US"/>
+        </w:rPr>
         <w:lastRenderedPageBreak/>
         <w:t xml:space="preserve">     </w:t>
       </w:r>
       <w:r>
-        <w:t>Затем файл</w:t>
+        <w:t xml:space="preserve">Затем файл </w:t>
+      </w:r>
+      <w:r>
+        <w:rPr>
+          <w:lang w:val="en-US"/>
+        </w:rPr>
+        <w:t>main</w:t>
+      </w:r>
+      <w:r>
+        <w:t>.</w:t>
+      </w:r>
+      <w:r>
+        <w:rPr>
+          <w:lang w:val="en-US"/>
+        </w:rPr>
+        <w:t>c</w:t>
+      </w:r>
+      <w:r>
+        <w:t xml:space="preserve"> с кодом написанной программы и отчёт</w:t>
       </w:r>
       <w:r>
         <w:t xml:space="preserve"> </w:t>
       </w:r>
       <w:r>
-        <w:rPr>
-          <w:lang w:val="en-US"/>
-        </w:rPr>
-        <w:t>main</w:t>
-      </w:r>
-      <w:r>
-        <w:t>.</w:t>
-      </w:r>
-      <w:r>
-        <w:rPr>
-          <w:lang w:val="en-US"/>
-        </w:rPr>
-        <w:t>c</w:t>
-      </w:r>
-      <w:r>
-        <w:t xml:space="preserve"> с </w:t>
-      </w:r>
-      <w:r>
-        <w:t xml:space="preserve">кодом написанной программы </w:t>
-      </w:r>
-      <w:r>
-        <w:t>и отчёт</w:t>
-      </w:r>
-      <w:r>
-        <w:t xml:space="preserve"> </w:t>
-      </w:r>
-      <w:r>
-        <w:t>о проведенной работе</w:t>
-      </w:r>
-      <w:r>
-        <w:t xml:space="preserve"> был загружен на </w:t>
+        <w:t xml:space="preserve">о проведенной работе был загружен на </w:t>
       </w:r>
       <w:proofErr w:type="spellStart"/>
       <w:r>
@@ -3088,6 +3025,7 @@
           <w:rFonts w:ascii="Consolas" w:eastAsia="Yu Gothic Medium" w:hAnsi="Consolas"/>
           <w:sz w:val="22"/>
           <w:szCs w:val="28"/>
+          <w:lang w:val="en-US"/>
         </w:rPr>
       </w:pPr>
       <w:proofErr w:type="spellStart"/>
@@ -3137,6 +3075,7 @@
           <w:rFonts w:ascii="Consolas" w:eastAsia="Yu Gothic Medium" w:hAnsi="Consolas"/>
           <w:sz w:val="22"/>
           <w:szCs w:val="28"/>
+          <w:lang w:val="en-US"/>
         </w:rPr>
         <w:t xml:space="preserve"> 1”</w:t>
       </w:r>

</xml_diff>